<commit_message>
bab 4 and 5 left
</commit_message>
<xml_diff>
--- a/Test results/Buku TA Beryl-1103120118.docx
+++ b/Test results/Buku TA Beryl-1103120118.docx
@@ -714,7 +714,7 @@
           <w:szCs w:val="20"/>
         </w:rPr>
         <w:drawing>
-          <wp:inline distT="0" distB="0" distL="0" distR="0" wp14:anchorId="582F6C23" wp14:editId="2E5457B4">
+          <wp:inline distT="0" distB="0" distL="0" distR="0" wp14:anchorId="79802FCF" wp14:editId="45B70059">
             <wp:extent cx="1133475" cy="1381125"/>
             <wp:effectExtent l="0" t="0" r="0" b="0"/>
             <wp:docPr id="2119" name="Picture 2119" descr="3"/>
@@ -3248,7 +3248,7 @@
           <w:szCs w:val="24"/>
         </w:rPr>
         <w:drawing>
-          <wp:inline distT="0" distB="0" distL="0" distR="0" wp14:anchorId="74B557D3" wp14:editId="6BF725C6">
+          <wp:inline distT="0" distB="0" distL="0" distR="0" wp14:anchorId="189542C2" wp14:editId="312EB996">
             <wp:extent cx="4953000" cy="3743325"/>
             <wp:effectExtent l="0" t="0" r="0" b="0"/>
             <wp:docPr id="2109" name="Picture 7" descr="Daftar%20Isi"/>
@@ -10253,7 +10253,7 @@
           <w:szCs w:val="24"/>
         </w:rPr>
         <w:drawing>
-          <wp:inline distT="0" distB="0" distL="0" distR="0" wp14:anchorId="0370FAF8" wp14:editId="2058AE13">
+          <wp:inline distT="0" distB="0" distL="0" distR="0" wp14:anchorId="6892704E" wp14:editId="54EB3EBF">
             <wp:extent cx="4838700" cy="3657600"/>
             <wp:effectExtent l="0" t="0" r="0" b="0"/>
             <wp:docPr id="2110" name="Picture 6" descr="Caption%20Gambar%203"/>
@@ -11669,7 +11669,7 @@
           <w:szCs w:val="24"/>
         </w:rPr>
         <w:drawing>
-          <wp:inline distT="0" distB="0" distL="0" distR="0" wp14:anchorId="051AC84D" wp14:editId="6F82EAB1">
+          <wp:inline distT="0" distB="0" distL="0" distR="0" wp14:anchorId="5FD2FA21" wp14:editId="3BD2AE89">
             <wp:extent cx="4857750" cy="3657600"/>
             <wp:effectExtent l="0" t="0" r="0" b="0"/>
             <wp:docPr id="2111" name="Picture 5" descr="Caption%20Gambar%204"/>
@@ -12828,18 +12828,19 @@
     </w:p>
     <w:p>
       <w:pPr>
-        <w:spacing w:after="0" w:line="240" w:lineRule="auto"/>
-        <w:rPr>
-          <w:rFonts w:eastAsia="Times New Roman"/>
-          <w:szCs w:val="20"/>
-        </w:rPr>
-      </w:pPr>
-      <w:r>
-        <w:rPr>
-          <w:rFonts w:eastAsia="Times New Roman"/>
-          <w:szCs w:val="20"/>
-        </w:rPr>
-        <w:tab/>
+        <w:spacing w:line="240" w:lineRule="auto"/>
+        <w:ind w:firstLine="288"/>
+        <w:rPr>
+          <w:rFonts w:eastAsia="Times New Roman"/>
+          <w:szCs w:val="20"/>
+        </w:rPr>
+      </w:pPr>
+      <w:r>
+        <w:rPr>
+          <w:rFonts w:eastAsia="Times New Roman"/>
+          <w:szCs w:val="20"/>
+        </w:rPr>
+        <w:t>Beberapa jenis solusi sebelumnya sudah ditawarkan untuk meminimalkan kepadatan lalu lintas melalui optimalisasi konfigurasi lampu lalu lintas</w:t>
       </w:r>
     </w:p>
     <w:p>
@@ -13308,16 +13309,8 @@
           <w:szCs w:val="20"/>
           <w:lang w:val="sv-SE"/>
         </w:rPr>
-        <w:t xml:space="preserve">Data kendaraan yang melewati persimpangan diambil dari satu infrastruktur persimpangan yang tetap dan hanya satu jenis, yaitu dua buah persimpangan </w:t>
-      </w:r>
-      <w:r>
-        <w:rPr>
-          <w:rFonts w:eastAsia="Times New Roman"/>
-          <w:szCs w:val="20"/>
-          <w:lang w:val="sv-SE"/>
-        </w:rPr>
         <w:lastRenderedPageBreak/>
-        <w:t>dengan masing-masing persimpangan memiliki empat jalur masuk dan jalur keluar.</w:t>
+        <w:t>Data kendaraan yang melewati persimpangan diambil dari satu infrastruktur persimpangan yang tetap dan hanya satu jenis, yaitu dua buah persimpangan dengan masing-masing persimpangan memiliki empat jalur masuk dan jalur keluar.</w:t>
       </w:r>
     </w:p>
     <w:p>
@@ -14231,6 +14224,7 @@
           <w:szCs w:val="20"/>
           <w:lang w:val="sv-SE"/>
         </w:rPr>
+        <w:lastRenderedPageBreak/>
         <w:t xml:space="preserve">Bab Pendahuluan berisi </w:t>
       </w:r>
       <w:r>
@@ -14285,7 +14279,6 @@
           <w:szCs w:val="20"/>
           <w:lang w:val="sv-SE"/>
         </w:rPr>
-        <w:lastRenderedPageBreak/>
         <w:t xml:space="preserve">Bab Kajian Pustaka berisi </w:t>
       </w:r>
       <w:r>
@@ -14801,7 +14794,7 @@
         </w:rPr>
         <w:lastRenderedPageBreak/>
         <w:drawing>
-          <wp:inline distT="0" distB="0" distL="0" distR="0" wp14:anchorId="0C727566" wp14:editId="1E0E8F84">
+          <wp:inline distT="0" distB="0" distL="0" distR="0" wp14:anchorId="1C7EA2DA" wp14:editId="413A39F2">
             <wp:extent cx="1847850" cy="1362075"/>
             <wp:effectExtent l="0" t="0" r="0" b="0"/>
             <wp:docPr id="2120" name="Picture 5"/>
@@ -15063,7 +15056,7 @@
           <w:szCs w:val="24"/>
         </w:rPr>
         <w:drawing>
-          <wp:inline distT="0" distB="0" distL="0" distR="0" wp14:anchorId="2FA47D0B" wp14:editId="545DCA6A">
+          <wp:inline distT="0" distB="0" distL="0" distR="0" wp14:anchorId="71CDCDF4" wp14:editId="7F63100F">
             <wp:extent cx="2219325" cy="1895475"/>
             <wp:effectExtent l="0" t="0" r="0" b="0"/>
             <wp:docPr id="2168" name="Picture 7"/>
@@ -15906,7 +15899,7 @@
         </w:rPr>
         <w:lastRenderedPageBreak/>
         <w:drawing>
-          <wp:inline distT="0" distB="0" distL="0" distR="0" wp14:anchorId="2D2B1FEC" wp14:editId="6A746B49">
+          <wp:inline distT="0" distB="0" distL="0" distR="0" wp14:anchorId="166C0A8F" wp14:editId="49DDD435">
             <wp:extent cx="2324100" cy="3038475"/>
             <wp:effectExtent l="0" t="0" r="0" b="0"/>
             <wp:docPr id="2194" name="Picture 6"/>
@@ -16998,7 +16991,7 @@
           <w:szCs w:val="24"/>
         </w:rPr>
         <w:drawing>
-          <wp:inline distT="0" distB="0" distL="0" distR="0" wp14:anchorId="0F44C576" wp14:editId="5C57EF98">
+          <wp:inline distT="0" distB="0" distL="0" distR="0" wp14:anchorId="5E22E14D" wp14:editId="7B2A1DF6">
             <wp:extent cx="2219325" cy="1952625"/>
             <wp:effectExtent l="0" t="0" r="0" b="0"/>
             <wp:docPr id="2221" name="Picture 8"/>
@@ -19550,7 +19543,7 @@
         </w:rPr>
         <w:lastRenderedPageBreak/>
         <w:drawing>
-          <wp:inline distT="0" distB="0" distL="0" distR="0" wp14:anchorId="348F8F1C" wp14:editId="0271E670">
+          <wp:inline distT="0" distB="0" distL="0" distR="0" wp14:anchorId="19CC6227" wp14:editId="50DE2857">
             <wp:extent cx="3914775" cy="1685925"/>
             <wp:effectExtent l="0" t="0" r="0" b="0"/>
             <wp:docPr id="3120" name="Picture 9"/>
@@ -23625,7 +23618,7 @@
           <w:noProof/>
         </w:rPr>
         <w:drawing>
-          <wp:inline distT="0" distB="0" distL="0" distR="0" wp14:anchorId="66A2122E" wp14:editId="72A05117">
+          <wp:inline distT="0" distB="0" distL="0" distR="0" wp14:anchorId="75BE77F4" wp14:editId="270CD07E">
             <wp:extent cx="5038725" cy="1714500"/>
             <wp:effectExtent l="0" t="0" r="9525" b="0"/>
             <wp:docPr id="1" name="Picture 1"/>
@@ -24686,7 +24679,7 @@
           <w:noProof/>
         </w:rPr>
         <w:drawing>
-          <wp:inline distT="0" distB="0" distL="0" distR="0" wp14:anchorId="0B53E328" wp14:editId="2C3E3C7D">
+          <wp:inline distT="0" distB="0" distL="0" distR="0" wp14:anchorId="31A72733" wp14:editId="7497968E">
             <wp:extent cx="5038725" cy="2813050"/>
             <wp:effectExtent l="0" t="0" r="9525" b="6350"/>
             <wp:docPr id="2" name="Picture 2"/>
@@ -25471,7 +25464,7 @@
           <w:noProof/>
         </w:rPr>
         <w:drawing>
-          <wp:inline distT="0" distB="0" distL="0" distR="0" wp14:anchorId="6AA361C5" wp14:editId="18EAC505">
+          <wp:inline distT="0" distB="0" distL="0" distR="0" wp14:anchorId="7677CD47" wp14:editId="6D0B1B32">
             <wp:extent cx="5038725" cy="1165225"/>
             <wp:effectExtent l="0" t="0" r="9525" b="0"/>
             <wp:docPr id="4" name="Picture 4"/>
@@ -32312,16 +32305,7 @@
           <w:rFonts w:eastAsia="Times New Roman"/>
           <w:szCs w:val="24"/>
         </w:rPr>
-        <w:t xml:space="preserve"> dibandingkan performa </w:t>
-      </w:r>
-      <w:bookmarkStart w:id="158" w:name="_GoBack"/>
-      <w:bookmarkEnd w:id="158"/>
-      <w:r>
-        <w:rPr>
-          <w:rFonts w:eastAsia="Times New Roman"/>
-          <w:szCs w:val="24"/>
-        </w:rPr>
-        <w:t xml:space="preserve">MDP dengan semua algoritma </w:t>
+        <w:t xml:space="preserve"> dibandingkan performa MDP dengan semua algoritma </w:t>
       </w:r>
       <w:r>
         <w:rPr>
@@ -32372,7 +32356,7 @@
           <w:lang w:val="sv-SE"/>
         </w:rPr>
       </w:pPr>
-      <w:bookmarkStart w:id="159" w:name="_Toc449925424"/>
+      <w:bookmarkStart w:id="158" w:name="_Toc449925424"/>
       <w:r>
         <w:rPr>
           <w:lang w:val="sv-SE"/>
@@ -32386,23 +32370,1021 @@
         </w:rPr>
         <w:t>ngujian dan Analisis</w:t>
       </w:r>
+      <w:bookmarkEnd w:id="158"/>
+    </w:p>
+    <w:p>
+      <w:pPr>
+        <w:keepNext/>
+        <w:numPr>
+          <w:ilvl w:val="1"/>
+          <w:numId w:val="2"/>
+        </w:numPr>
+        <w:spacing w:before="120" w:after="120" w:line="240" w:lineRule="auto"/>
+        <w:outlineLvl w:val="1"/>
+        <w:rPr>
+          <w:rFonts w:eastAsia="Times New Roman"/>
+          <w:b/>
+          <w:bCs/>
+          <w:sz w:val="28"/>
+          <w:szCs w:val="20"/>
+        </w:rPr>
+      </w:pPr>
+      <w:bookmarkStart w:id="159" w:name="_Toc449925425"/>
+      <w:r>
+        <w:rPr>
+          <w:rFonts w:eastAsia="Times New Roman"/>
+          <w:b/>
+          <w:bCs/>
+          <w:sz w:val="28"/>
+          <w:szCs w:val="20"/>
+        </w:rPr>
+        <w:t>Pengujian Sistem</w:t>
+      </w:r>
+    </w:p>
+    <w:p>
+      <w:pPr>
+        <w:ind w:firstLine="288"/>
+      </w:pPr>
+      <w:r>
+        <w:t>Pengujian sistem dilakukan untuk mengetahui performa algoritma MDP untuk TLC, selain itu melalui skenario pengujian yang berbeda dapat dapat diambil hasilnya dan melakukan analisis terhadap semua hasil kemudian mampu diambil kesimpulan pada kondisi/parameter yang seperti apakah sistem dengan algoritma MDP untuk TLC memiliki performansi optimal serta dapat melihat juga dimanakah posisinya dibandingkan algoritma lainnya.</w:t>
+      </w:r>
+    </w:p>
+    <w:p>
+      <w:pPr>
+        <w:keepNext/>
+        <w:numPr>
+          <w:ilvl w:val="1"/>
+          <w:numId w:val="2"/>
+        </w:numPr>
+        <w:spacing w:before="120" w:after="120" w:line="240" w:lineRule="auto"/>
+        <w:outlineLvl w:val="1"/>
+        <w:rPr>
+          <w:rFonts w:eastAsia="Times New Roman"/>
+          <w:b/>
+          <w:bCs/>
+          <w:sz w:val="28"/>
+          <w:szCs w:val="20"/>
+        </w:rPr>
+      </w:pPr>
+      <w:r>
+        <w:rPr>
+          <w:rFonts w:eastAsia="Times New Roman"/>
+          <w:b/>
+          <w:bCs/>
+          <w:sz w:val="28"/>
+          <w:szCs w:val="20"/>
+        </w:rPr>
+        <w:t>Tujuan Pengujian</w:t>
+      </w:r>
+    </w:p>
+    <w:p>
+      <w:pPr>
+        <w:ind w:firstLine="288"/>
+      </w:pPr>
+      <w:r>
+        <w:t>Adapun tujuan pengujian yang dilakukan</w:t>
+      </w:r>
+      <w:r>
+        <w:t xml:space="preserve"> pada </w:t>
+      </w:r>
+      <w:r>
+        <w:t>penelitian</w:t>
+      </w:r>
+      <w:r>
+        <w:t xml:space="preserve"> ini</w:t>
+      </w:r>
+      <w:r>
+        <w:t xml:space="preserve"> adalah sebagai </w:t>
+      </w:r>
+      <w:proofErr w:type="gramStart"/>
+      <w:r>
+        <w:t>berikut :</w:t>
+      </w:r>
+      <w:proofErr w:type="gramEnd"/>
+    </w:p>
+    <w:p>
+      <w:pPr>
+        <w:pStyle w:val="ListParagraph"/>
+        <w:numPr>
+          <w:ilvl w:val="0"/>
+          <w:numId w:val="30"/>
+        </w:numPr>
+        <w:jc w:val="both"/>
+      </w:pPr>
+      <w:r>
+        <w:rPr>
+          <w:rFonts w:ascii="Times New Roman" w:hAnsi="Times New Roman"/>
+          <w:sz w:val="24"/>
+        </w:rPr>
+        <w:t>Mengetahui performansi algoritma MDP dalam menentukan konfigurasi lampu lalu lintas pada infrastruktur yang sudah ditentukan.</w:t>
+      </w:r>
+    </w:p>
+    <w:p>
+      <w:pPr>
+        <w:pStyle w:val="ListParagraph"/>
+        <w:numPr>
+          <w:ilvl w:val="0"/>
+          <w:numId w:val="30"/>
+        </w:numPr>
+        <w:jc w:val="both"/>
+      </w:pPr>
+      <w:r>
+        <w:rPr>
+          <w:rFonts w:ascii="Times New Roman" w:hAnsi="Times New Roman"/>
+          <w:sz w:val="24"/>
+        </w:rPr>
+        <w:t>Mencari parameter</w:t>
+      </w:r>
+      <w:r>
+        <w:rPr>
+          <w:rFonts w:ascii="Times New Roman" w:hAnsi="Times New Roman"/>
+          <w:sz w:val="24"/>
+        </w:rPr>
+        <w:t>/kondisi</w:t>
+      </w:r>
+      <w:r>
+        <w:rPr>
+          <w:rFonts w:ascii="Times New Roman" w:hAnsi="Times New Roman"/>
+          <w:sz w:val="24"/>
+        </w:rPr>
+        <w:t xml:space="preserve"> yang dapat mengoptimalkan </w:t>
+      </w:r>
+      <w:r>
+        <w:rPr>
+          <w:rFonts w:ascii="Times New Roman" w:hAnsi="Times New Roman"/>
+          <w:sz w:val="24"/>
+        </w:rPr>
+        <w:t>algoritma MDP dalam menentukan konfigurasi lampu lalu lintas.</w:t>
+      </w:r>
+    </w:p>
+    <w:p>
+      <w:pPr>
+        <w:pStyle w:val="ListParagraph"/>
+        <w:numPr>
+          <w:ilvl w:val="0"/>
+          <w:numId w:val="30"/>
+        </w:numPr>
+        <w:jc w:val="both"/>
+      </w:pPr>
+      <w:r>
+        <w:rPr>
+          <w:rFonts w:ascii="Times New Roman" w:hAnsi="Times New Roman"/>
+          <w:sz w:val="24"/>
+        </w:rPr>
+        <w:t xml:space="preserve">Mengetahui posisi performansi algoritma MDP apabila dibandingkan dengan </w:t>
+      </w:r>
+      <w:r>
+        <w:rPr>
+          <w:rFonts w:ascii="Times New Roman" w:hAnsi="Times New Roman"/>
+          <w:sz w:val="24"/>
+        </w:rPr>
+        <w:t>algoritma TLC lainnya/konfigurasi standar lalu lintas.</w:t>
+      </w:r>
+    </w:p>
+    <w:p>
+      <w:pPr>
+        <w:keepNext/>
+        <w:numPr>
+          <w:ilvl w:val="1"/>
+          <w:numId w:val="2"/>
+        </w:numPr>
+        <w:spacing w:before="120" w:after="120" w:line="240" w:lineRule="auto"/>
+        <w:outlineLvl w:val="1"/>
+        <w:rPr>
+          <w:rFonts w:eastAsia="Times New Roman"/>
+          <w:b/>
+          <w:bCs/>
+          <w:sz w:val="28"/>
+          <w:szCs w:val="20"/>
+        </w:rPr>
+      </w:pPr>
+      <w:r>
+        <w:rPr>
+          <w:rFonts w:eastAsia="Times New Roman"/>
+          <w:b/>
+          <w:bCs/>
+          <w:sz w:val="28"/>
+          <w:szCs w:val="20"/>
+        </w:rPr>
+        <w:t>Skenario Pengujian</w:t>
+      </w:r>
+    </w:p>
+    <w:p>
+      <w:pPr>
+        <w:ind w:firstLine="288"/>
+      </w:pPr>
+      <w:r>
+        <w:t xml:space="preserve">Skenario pengujian yang dilakukan </w:t>
+      </w:r>
+      <w:r>
+        <w:t xml:space="preserve">berdasarkan tujuan pengujian dan </w:t>
+      </w:r>
+      <w:r>
+        <w:rPr>
+          <w:b/>
+        </w:rPr>
+        <w:t>bab 3.4</w:t>
+      </w:r>
+      <w:r>
+        <w:t xml:space="preserve"> yang telah dipaparkan adalah sebagai </w:t>
+      </w:r>
+      <w:proofErr w:type="gramStart"/>
+      <w:r>
+        <w:t>berikut :</w:t>
+      </w:r>
+      <w:proofErr w:type="gramEnd"/>
+    </w:p>
+    <w:p>
+      <w:pPr>
+        <w:pStyle w:val="ListParagraph"/>
+        <w:numPr>
+          <w:ilvl w:val="0"/>
+          <w:numId w:val="30"/>
+        </w:numPr>
+      </w:pPr>
+      <w:r>
+        <w:rPr>
+          <w:rFonts w:ascii="Times New Roman" w:hAnsi="Times New Roman"/>
+          <w:sz w:val="24"/>
+        </w:rPr>
+        <w:t>Penentuan kepadatan lalu lintas/klasifikasi kepadatan jalur</w:t>
+      </w:r>
+    </w:p>
+    <w:p>
+      <w:pPr>
+        <w:pStyle w:val="ListParagraph"/>
+        <w:numPr>
+          <w:ilvl w:val="0"/>
+          <w:numId w:val="30"/>
+        </w:numPr>
+      </w:pPr>
+      <w:r>
+        <w:rPr>
+          <w:rFonts w:ascii="Times New Roman" w:hAnsi="Times New Roman"/>
+          <w:sz w:val="24"/>
+        </w:rPr>
+        <w:t xml:space="preserve">Pengujian Algoritma </w:t>
+      </w:r>
+      <w:r>
+        <w:rPr>
+          <w:rFonts w:ascii="Times New Roman" w:hAnsi="Times New Roman"/>
+          <w:i/>
+          <w:sz w:val="24"/>
+        </w:rPr>
+        <w:t>basic</w:t>
+      </w:r>
+      <w:r>
+        <w:rPr>
+          <w:rFonts w:ascii="Times New Roman" w:hAnsi="Times New Roman"/>
+          <w:sz w:val="24"/>
+        </w:rPr>
+        <w:t xml:space="preserve"> TLC.</w:t>
+      </w:r>
+    </w:p>
+    <w:p>
+      <w:pPr>
+        <w:pStyle w:val="ListParagraph"/>
+        <w:numPr>
+          <w:ilvl w:val="0"/>
+          <w:numId w:val="30"/>
+        </w:numPr>
+      </w:pPr>
+      <w:r>
+        <w:rPr>
+          <w:rFonts w:ascii="Times New Roman" w:hAnsi="Times New Roman"/>
+          <w:sz w:val="24"/>
+        </w:rPr>
+        <w:t>Pencarian parameter optimal MDP untuk TLC.</w:t>
+      </w:r>
+    </w:p>
+    <w:p>
+      <w:pPr>
+        <w:pStyle w:val="ListParagraph"/>
+        <w:numPr>
+          <w:ilvl w:val="0"/>
+          <w:numId w:val="30"/>
+        </w:numPr>
+      </w:pPr>
+      <w:r>
+        <w:rPr>
+          <w:rFonts w:ascii="Times New Roman" w:hAnsi="Times New Roman"/>
+          <w:sz w:val="24"/>
+        </w:rPr>
+        <w:t xml:space="preserve">Perbandingan dan analisis performansi Algoritma MDP dengan Algoritma </w:t>
+      </w:r>
+      <w:r>
+        <w:rPr>
+          <w:rFonts w:ascii="Times New Roman" w:hAnsi="Times New Roman"/>
+          <w:i/>
+          <w:sz w:val="24"/>
+        </w:rPr>
+        <w:t>basic</w:t>
+      </w:r>
+      <w:r>
+        <w:rPr>
+          <w:rFonts w:ascii="Times New Roman" w:hAnsi="Times New Roman"/>
+          <w:sz w:val="24"/>
+        </w:rPr>
+        <w:t xml:space="preserve"> TLC.</w:t>
+      </w:r>
+    </w:p>
+    <w:p>
+      <w:pPr>
+        <w:keepNext/>
+        <w:numPr>
+          <w:ilvl w:val="1"/>
+          <w:numId w:val="2"/>
+        </w:numPr>
+        <w:spacing w:before="120" w:after="120" w:line="240" w:lineRule="auto"/>
+        <w:outlineLvl w:val="1"/>
+        <w:rPr>
+          <w:rFonts w:eastAsia="Times New Roman"/>
+          <w:b/>
+          <w:bCs/>
+          <w:sz w:val="28"/>
+          <w:szCs w:val="20"/>
+        </w:rPr>
+      </w:pPr>
+      <w:r>
+        <w:rPr>
+          <w:rFonts w:eastAsia="Times New Roman"/>
+          <w:b/>
+          <w:bCs/>
+          <w:sz w:val="28"/>
+          <w:szCs w:val="20"/>
+        </w:rPr>
+        <w:t>Analisis Hasil Pengujian</w:t>
+      </w:r>
+    </w:p>
+    <w:p>
+      <w:pPr>
+        <w:pStyle w:val="ListParagraph"/>
+        <w:keepNext/>
+        <w:numPr>
+          <w:ilvl w:val="0"/>
+          <w:numId w:val="4"/>
+        </w:numPr>
+        <w:spacing w:before="120" w:after="120" w:line="240" w:lineRule="auto"/>
+        <w:contextualSpacing w:val="0"/>
+        <w:outlineLvl w:val="1"/>
+        <w:rPr>
+          <w:rFonts w:ascii="Times New Roman" w:eastAsia="Times New Roman" w:hAnsi="Times New Roman"/>
+          <w:b/>
+          <w:bCs/>
+          <w:vanish/>
+          <w:sz w:val="28"/>
+          <w:szCs w:val="20"/>
+          <w:lang w:eastAsia="en-US"/>
+        </w:rPr>
+      </w:pPr>
+    </w:p>
+    <w:p>
+      <w:pPr>
+        <w:pStyle w:val="ListParagraph"/>
+        <w:keepNext/>
+        <w:numPr>
+          <w:ilvl w:val="1"/>
+          <w:numId w:val="4"/>
+        </w:numPr>
+        <w:spacing w:before="120" w:after="120" w:line="240" w:lineRule="auto"/>
+        <w:contextualSpacing w:val="0"/>
+        <w:outlineLvl w:val="1"/>
+        <w:rPr>
+          <w:rFonts w:ascii="Times New Roman" w:eastAsia="Times New Roman" w:hAnsi="Times New Roman"/>
+          <w:b/>
+          <w:bCs/>
+          <w:vanish/>
+          <w:sz w:val="28"/>
+          <w:szCs w:val="20"/>
+          <w:lang w:eastAsia="en-US"/>
+        </w:rPr>
+      </w:pPr>
+    </w:p>
+    <w:p>
+      <w:pPr>
+        <w:pStyle w:val="ListParagraph"/>
+        <w:keepNext/>
+        <w:numPr>
+          <w:ilvl w:val="1"/>
+          <w:numId w:val="4"/>
+        </w:numPr>
+        <w:spacing w:before="120" w:after="120" w:line="240" w:lineRule="auto"/>
+        <w:contextualSpacing w:val="0"/>
+        <w:outlineLvl w:val="1"/>
+        <w:rPr>
+          <w:rFonts w:ascii="Times New Roman" w:eastAsia="Times New Roman" w:hAnsi="Times New Roman"/>
+          <w:b/>
+          <w:bCs/>
+          <w:vanish/>
+          <w:sz w:val="28"/>
+          <w:szCs w:val="20"/>
+          <w:lang w:eastAsia="en-US"/>
+        </w:rPr>
+      </w:pPr>
+    </w:p>
+    <w:p>
+      <w:pPr>
+        <w:pStyle w:val="ListParagraph"/>
+        <w:keepNext/>
+        <w:numPr>
+          <w:ilvl w:val="1"/>
+          <w:numId w:val="4"/>
+        </w:numPr>
+        <w:spacing w:before="120" w:after="120" w:line="240" w:lineRule="auto"/>
+        <w:contextualSpacing w:val="0"/>
+        <w:outlineLvl w:val="1"/>
+        <w:rPr>
+          <w:rFonts w:ascii="Times New Roman" w:eastAsia="Times New Roman" w:hAnsi="Times New Roman"/>
+          <w:b/>
+          <w:bCs/>
+          <w:vanish/>
+          <w:sz w:val="28"/>
+          <w:szCs w:val="20"/>
+          <w:lang w:eastAsia="en-US"/>
+        </w:rPr>
+      </w:pPr>
+    </w:p>
+    <w:p>
+      <w:pPr>
+        <w:pStyle w:val="ListParagraph"/>
+        <w:keepNext/>
+        <w:numPr>
+          <w:ilvl w:val="1"/>
+          <w:numId w:val="4"/>
+        </w:numPr>
+        <w:spacing w:before="120" w:after="120" w:line="240" w:lineRule="auto"/>
+        <w:contextualSpacing w:val="0"/>
+        <w:outlineLvl w:val="1"/>
+        <w:rPr>
+          <w:rFonts w:ascii="Times New Roman" w:eastAsia="Times New Roman" w:hAnsi="Times New Roman"/>
+          <w:b/>
+          <w:bCs/>
+          <w:vanish/>
+          <w:sz w:val="28"/>
+          <w:szCs w:val="20"/>
+          <w:lang w:eastAsia="en-US"/>
+        </w:rPr>
+      </w:pPr>
+    </w:p>
+    <w:p>
+      <w:pPr>
+        <w:pStyle w:val="Heading3"/>
+      </w:pPr>
+      <w:r>
+        <w:t>Penentuan Kepadatan Lalu Lintas</w:t>
+      </w:r>
+    </w:p>
+    <w:p>
+      <w:pPr>
+        <w:ind w:firstLine="720"/>
+      </w:pPr>
+      <w:r>
+        <w:t xml:space="preserve">Hasil dari pengujian klasifikasi kepadatan lalu lintas terdapat pada </w:t>
+      </w:r>
+      <w:r>
+        <w:rPr>
+          <w:b/>
+        </w:rPr>
+        <w:t>Tabel 4-1</w:t>
+      </w:r>
+      <w:r>
+        <w:t xml:space="preserve">, </w:t>
+      </w:r>
+      <w:r>
+        <w:t xml:space="preserve">dapat dilihat bahwa </w:t>
+      </w:r>
+      <w:r>
+        <w:rPr>
+          <w:i/>
+        </w:rPr>
+        <w:t>spawn rate</w:t>
+      </w:r>
+      <w:r>
+        <w:t xml:space="preserve"> dari semua </w:t>
+      </w:r>
+      <w:r>
+        <w:rPr>
+          <w:i/>
+        </w:rPr>
+        <w:t>edge node</w:t>
+      </w:r>
+      <w:r>
+        <w:t xml:space="preserve"> yang terdapat pada infrastruktur adalah satu-satunya parameter yang mempengaruhi kepadatan lalu lintas di </w:t>
+      </w:r>
+      <w:r>
+        <w:rPr>
+          <w:i/>
+        </w:rPr>
+        <w:t>simulator</w:t>
+      </w:r>
+      <w:r>
+        <w:t xml:space="preserve">, </w:t>
+      </w:r>
+      <w:r>
+        <w:t>disini hasil ditentukan berdasarkan observasi seberapa panjang antrian kendaraan pada jalur yang diberi warna lampu merah tanpa ada kriteria parameter lainnya.</w:t>
+      </w:r>
+    </w:p>
+    <w:p>
+      <w:pPr>
+        <w:ind w:firstLine="720"/>
+      </w:pPr>
+    </w:p>
+    <w:p>
+      <w:pPr>
+        <w:pStyle w:val="Caption"/>
+        <w:keepNext/>
+        <w:jc w:val="center"/>
+        <w:rPr>
+          <w:rFonts w:ascii="Times New Roman" w:hAnsi="Times New Roman" w:cs="Times New Roman"/>
+          <w:b/>
+          <w:sz w:val="20"/>
+        </w:rPr>
+      </w:pPr>
+      <w:r>
+        <w:rPr>
+          <w:rFonts w:ascii="Times New Roman" w:hAnsi="Times New Roman" w:cs="Times New Roman"/>
+          <w:b/>
+          <w:sz w:val="20"/>
+        </w:rPr>
+        <w:lastRenderedPageBreak/>
+        <w:t xml:space="preserve">Tabel </w:t>
+      </w:r>
+      <w:r>
+        <w:rPr>
+          <w:rFonts w:ascii="Times New Roman" w:hAnsi="Times New Roman" w:cs="Times New Roman"/>
+          <w:b/>
+          <w:sz w:val="20"/>
+        </w:rPr>
+        <w:fldChar w:fldCharType="begin"/>
+      </w:r>
+      <w:r>
+        <w:rPr>
+          <w:rFonts w:ascii="Times New Roman" w:hAnsi="Times New Roman" w:cs="Times New Roman"/>
+          <w:b/>
+          <w:sz w:val="20"/>
+        </w:rPr>
+        <w:instrText xml:space="preserve"> STYLEREF 1 \s </w:instrText>
+      </w:r>
+      <w:r>
+        <w:rPr>
+          <w:rFonts w:ascii="Times New Roman" w:hAnsi="Times New Roman" w:cs="Times New Roman"/>
+          <w:b/>
+          <w:sz w:val="20"/>
+        </w:rPr>
+        <w:fldChar w:fldCharType="separate"/>
+      </w:r>
+      <w:r>
+        <w:rPr>
+          <w:rFonts w:ascii="Times New Roman" w:hAnsi="Times New Roman" w:cs="Times New Roman"/>
+          <w:b/>
+          <w:noProof/>
+          <w:sz w:val="20"/>
+        </w:rPr>
+        <w:t>4</w:t>
+      </w:r>
+      <w:r>
+        <w:rPr>
+          <w:rFonts w:ascii="Times New Roman" w:hAnsi="Times New Roman" w:cs="Times New Roman"/>
+          <w:b/>
+          <w:sz w:val="20"/>
+        </w:rPr>
+        <w:fldChar w:fldCharType="end"/>
+      </w:r>
+      <w:r>
+        <w:rPr>
+          <w:rFonts w:ascii="Times New Roman" w:hAnsi="Times New Roman" w:cs="Times New Roman"/>
+          <w:b/>
+          <w:sz w:val="20"/>
+        </w:rPr>
+        <w:noBreakHyphen/>
+      </w:r>
+      <w:r>
+        <w:rPr>
+          <w:rFonts w:ascii="Times New Roman" w:hAnsi="Times New Roman" w:cs="Times New Roman"/>
+          <w:b/>
+          <w:sz w:val="20"/>
+        </w:rPr>
+        <w:fldChar w:fldCharType="begin"/>
+      </w:r>
+      <w:r>
+        <w:rPr>
+          <w:rFonts w:ascii="Times New Roman" w:hAnsi="Times New Roman" w:cs="Times New Roman"/>
+          <w:b/>
+          <w:sz w:val="20"/>
+        </w:rPr>
+        <w:instrText xml:space="preserve"> SEQ Tabel \* ARABIC \s 1 </w:instrText>
+      </w:r>
+      <w:r>
+        <w:rPr>
+          <w:rFonts w:ascii="Times New Roman" w:hAnsi="Times New Roman" w:cs="Times New Roman"/>
+          <w:b/>
+          <w:sz w:val="20"/>
+        </w:rPr>
+        <w:fldChar w:fldCharType="separate"/>
+      </w:r>
+      <w:r>
+        <w:rPr>
+          <w:rFonts w:ascii="Times New Roman" w:hAnsi="Times New Roman" w:cs="Times New Roman"/>
+          <w:b/>
+          <w:noProof/>
+          <w:sz w:val="20"/>
+        </w:rPr>
+        <w:t>1</w:t>
+      </w:r>
+      <w:r>
+        <w:rPr>
+          <w:rFonts w:ascii="Times New Roman" w:hAnsi="Times New Roman" w:cs="Times New Roman"/>
+          <w:b/>
+          <w:sz w:val="20"/>
+        </w:rPr>
+        <w:fldChar w:fldCharType="end"/>
+      </w:r>
+      <w:r>
+        <w:rPr>
+          <w:rFonts w:ascii="Times New Roman" w:hAnsi="Times New Roman" w:cs="Times New Roman"/>
+          <w:b/>
+          <w:sz w:val="20"/>
+        </w:rPr>
+        <w:t>. Klasifikasi Kepadatan Lalu Lintas</w:t>
+      </w:r>
+    </w:p>
+    <w:tbl>
+      <w:tblPr>
+        <w:tblStyle w:val="TableGrid"/>
+        <w:tblW w:w="0" w:type="auto"/>
+        <w:jc w:val="center"/>
+        <w:tblLook w:val="04A0" w:firstRow="1" w:lastRow="0" w:firstColumn="1" w:lastColumn="0" w:noHBand="0" w:noVBand="1"/>
+      </w:tblPr>
+      <w:tblGrid>
+        <w:gridCol w:w="960"/>
+        <w:gridCol w:w="1300"/>
+        <w:gridCol w:w="1350"/>
+      </w:tblGrid>
+      <w:tr>
+        <w:trPr>
+          <w:trHeight w:val="315"/>
+          <w:jc w:val="center"/>
+        </w:trPr>
+        <w:tc>
+          <w:tcPr>
+            <w:tcW w:w="960" w:type="dxa"/>
+            <w:noWrap/>
+            <w:hideMark/>
+          </w:tcPr>
+          <w:p>
+            <w:pPr>
+              <w:jc w:val="center"/>
+              <w:rPr>
+                <w:b/>
+                <w:bCs/>
+              </w:rPr>
+            </w:pPr>
+            <w:r>
+              <w:rPr>
+                <w:b/>
+                <w:bCs/>
+              </w:rPr>
+              <w:t>No</w:t>
+            </w:r>
+          </w:p>
+        </w:tc>
+        <w:tc>
+          <w:tcPr>
+            <w:tcW w:w="1300" w:type="dxa"/>
+            <w:noWrap/>
+            <w:hideMark/>
+          </w:tcPr>
+          <w:p>
+            <w:pPr>
+              <w:jc w:val="center"/>
+              <w:rPr>
+                <w:b/>
+                <w:bCs/>
+              </w:rPr>
+            </w:pPr>
+            <w:r>
+              <w:rPr>
+                <w:b/>
+                <w:bCs/>
+              </w:rPr>
+              <w:t>Spawn Rate</w:t>
+            </w:r>
+          </w:p>
+        </w:tc>
+        <w:tc>
+          <w:tcPr>
+            <w:tcW w:w="1350" w:type="dxa"/>
+            <w:noWrap/>
+            <w:hideMark/>
+          </w:tcPr>
+          <w:p>
+            <w:pPr>
+              <w:jc w:val="center"/>
+              <w:rPr>
+                <w:b/>
+                <w:bCs/>
+              </w:rPr>
+            </w:pPr>
+            <w:r>
+              <w:rPr>
+                <w:b/>
+                <w:bCs/>
+              </w:rPr>
+              <w:t>Kepadatan Lalu Lintas</w:t>
+            </w:r>
+          </w:p>
+        </w:tc>
+      </w:tr>
+      <w:tr>
+        <w:trPr>
+          <w:trHeight w:val="315"/>
+          <w:jc w:val="center"/>
+        </w:trPr>
+        <w:tc>
+          <w:tcPr>
+            <w:tcW w:w="960" w:type="dxa"/>
+            <w:noWrap/>
+            <w:hideMark/>
+          </w:tcPr>
+          <w:p>
+            <w:pPr>
+              <w:jc w:val="center"/>
+            </w:pPr>
+            <w:r>
+              <w:t>1</w:t>
+            </w:r>
+          </w:p>
+        </w:tc>
+        <w:tc>
+          <w:tcPr>
+            <w:tcW w:w="1300" w:type="dxa"/>
+            <w:noWrap/>
+            <w:hideMark/>
+          </w:tcPr>
+          <w:p>
+            <w:pPr>
+              <w:jc w:val="center"/>
+            </w:pPr>
+            <w:r>
+              <w:t>0.135</w:t>
+            </w:r>
+          </w:p>
+        </w:tc>
+        <w:tc>
+          <w:tcPr>
+            <w:tcW w:w="1350" w:type="dxa"/>
+            <w:noWrap/>
+            <w:hideMark/>
+          </w:tcPr>
+          <w:p>
+            <w:pPr>
+              <w:jc w:val="center"/>
+            </w:pPr>
+            <w:r>
+              <w:t>Rendah</w:t>
+            </w:r>
+          </w:p>
+        </w:tc>
+      </w:tr>
+      <w:tr>
+        <w:trPr>
+          <w:trHeight w:val="315"/>
+          <w:jc w:val="center"/>
+        </w:trPr>
+        <w:tc>
+          <w:tcPr>
+            <w:tcW w:w="960" w:type="dxa"/>
+            <w:noWrap/>
+            <w:hideMark/>
+          </w:tcPr>
+          <w:p>
+            <w:pPr>
+              <w:jc w:val="center"/>
+            </w:pPr>
+            <w:r>
+              <w:t>2</w:t>
+            </w:r>
+          </w:p>
+        </w:tc>
+        <w:tc>
+          <w:tcPr>
+            <w:tcW w:w="1300" w:type="dxa"/>
+            <w:noWrap/>
+            <w:hideMark/>
+          </w:tcPr>
+          <w:p>
+            <w:pPr>
+              <w:jc w:val="center"/>
+            </w:pPr>
+            <w:r>
+              <w:t>0.25</w:t>
+            </w:r>
+          </w:p>
+        </w:tc>
+        <w:tc>
+          <w:tcPr>
+            <w:tcW w:w="1350" w:type="dxa"/>
+            <w:noWrap/>
+            <w:hideMark/>
+          </w:tcPr>
+          <w:p>
+            <w:pPr>
+              <w:jc w:val="center"/>
+            </w:pPr>
+            <w:r>
+              <w:t>Sedang</w:t>
+            </w:r>
+          </w:p>
+        </w:tc>
+      </w:tr>
+      <w:tr>
+        <w:trPr>
+          <w:trHeight w:val="315"/>
+          <w:jc w:val="center"/>
+        </w:trPr>
+        <w:tc>
+          <w:tcPr>
+            <w:tcW w:w="960" w:type="dxa"/>
+            <w:noWrap/>
+            <w:hideMark/>
+          </w:tcPr>
+          <w:p>
+            <w:pPr>
+              <w:jc w:val="center"/>
+            </w:pPr>
+            <w:r>
+              <w:t>3</w:t>
+            </w:r>
+          </w:p>
+        </w:tc>
+        <w:tc>
+          <w:tcPr>
+            <w:tcW w:w="1300" w:type="dxa"/>
+            <w:noWrap/>
+            <w:hideMark/>
+          </w:tcPr>
+          <w:p>
+            <w:pPr>
+              <w:jc w:val="center"/>
+            </w:pPr>
+            <w:r>
+              <w:t>0.4</w:t>
+            </w:r>
+          </w:p>
+        </w:tc>
+        <w:tc>
+          <w:tcPr>
+            <w:tcW w:w="1350" w:type="dxa"/>
+            <w:noWrap/>
+            <w:hideMark/>
+          </w:tcPr>
+          <w:p>
+            <w:pPr>
+              <w:jc w:val="center"/>
+            </w:pPr>
+            <w:r>
+              <w:t>Tinggi</w:t>
+            </w:r>
+          </w:p>
+        </w:tc>
+      </w:tr>
+    </w:tbl>
+    <w:p>
+      <w:pPr>
+        <w:jc w:val="center"/>
+      </w:pPr>
+    </w:p>
+    <w:p>
+      <w:pPr>
+        <w:pStyle w:val="Heading3"/>
+      </w:pPr>
+      <w:r>
+        <w:t xml:space="preserve">Pengujian Algoritma </w:t>
+      </w:r>
+      <w:r>
+        <w:rPr>
+          <w:i/>
+        </w:rPr>
+        <w:t>basic</w:t>
+      </w:r>
+      <w:r>
+        <w:t xml:space="preserve"> TLC</w:t>
+      </w:r>
+      <w:bookmarkStart w:id="160" w:name="_GoBack"/>
+      <w:bookmarkEnd w:id="160"/>
+    </w:p>
+    <w:p>
+      <w:pPr>
+        <w:pStyle w:val="Heading3"/>
+      </w:pPr>
+      <w:r>
+        <w:t>Pencarian Parameter Optimal MDP</w:t>
+      </w:r>
+    </w:p>
+    <w:p>
+      <w:pPr>
+        <w:pStyle w:val="Heading3"/>
+        <w:rPr>
+          <w:i/>
+        </w:rPr>
+      </w:pPr>
+      <w:r>
+        <w:t xml:space="preserve">Perbandingan MDP dengan </w:t>
+      </w:r>
+      <w:r>
+        <w:rPr>
+          <w:i/>
+        </w:rPr>
+        <w:t>basic TLC</w:t>
+      </w:r>
+    </w:p>
+    <w:p/>
+    <w:p/>
+    <w:p/>
+    <w:p>
+      <w:pPr>
+        <w:keepNext/>
+        <w:spacing w:before="120" w:after="120" w:line="240" w:lineRule="auto"/>
+        <w:outlineLvl w:val="1"/>
+        <w:rPr>
+          <w:rFonts w:eastAsia="Times New Roman"/>
+          <w:b/>
+          <w:bCs/>
+          <w:sz w:val="28"/>
+          <w:szCs w:val="20"/>
+        </w:rPr>
+      </w:pPr>
+    </w:p>
+    <w:p>
+      <w:pPr>
+        <w:pStyle w:val="Heading1"/>
+        <w:rPr>
+          <w:lang w:val="sv-SE"/>
+        </w:rPr>
+      </w:pPr>
+      <w:r>
+        <w:rPr>
+          <w:lang w:val="sv-SE"/>
+        </w:rPr>
+        <w:t>Kesimpulan dan Saran</w:t>
+      </w:r>
       <w:bookmarkEnd w:id="159"/>
     </w:p>
     <w:p>
       <w:pPr>
-        <w:pStyle w:val="Heading1"/>
-        <w:rPr>
-          <w:lang w:val="sv-SE"/>
-        </w:rPr>
-      </w:pPr>
-      <w:bookmarkStart w:id="160" w:name="_Toc449925425"/>
-      <w:r>
-        <w:rPr>
-          <w:lang w:val="sv-SE"/>
-        </w:rPr>
-        <w:t>Kesimpulan dan Saran</w:t>
-      </w:r>
-      <w:bookmarkEnd w:id="160"/>
+        <w:keepNext/>
+        <w:numPr>
+          <w:ilvl w:val="1"/>
+          <w:numId w:val="2"/>
+        </w:numPr>
+        <w:spacing w:before="120" w:after="120" w:line="240" w:lineRule="auto"/>
+        <w:outlineLvl w:val="1"/>
+        <w:rPr>
+          <w:rFonts w:eastAsia="Times New Roman"/>
+          <w:b/>
+          <w:bCs/>
+          <w:sz w:val="28"/>
+          <w:szCs w:val="20"/>
+        </w:rPr>
+      </w:pPr>
+      <w:r>
+        <w:rPr>
+          <w:rFonts w:eastAsia="Times New Roman"/>
+          <w:b/>
+          <w:bCs/>
+          <w:sz w:val="28"/>
+          <w:szCs w:val="20"/>
+        </w:rPr>
+        <w:t>Kesimpulan</w:t>
+      </w:r>
+    </w:p>
+    <w:p>
+      <w:pPr>
+        <w:keepNext/>
+        <w:numPr>
+          <w:ilvl w:val="1"/>
+          <w:numId w:val="2"/>
+        </w:numPr>
+        <w:spacing w:before="120" w:after="120" w:line="240" w:lineRule="auto"/>
+        <w:outlineLvl w:val="1"/>
+        <w:rPr>
+          <w:rFonts w:eastAsia="Times New Roman"/>
+          <w:b/>
+          <w:bCs/>
+          <w:sz w:val="28"/>
+          <w:szCs w:val="20"/>
+        </w:rPr>
+      </w:pPr>
+      <w:r>
+        <w:rPr>
+          <w:rFonts w:eastAsia="Times New Roman"/>
+          <w:b/>
+          <w:bCs/>
+          <w:sz w:val="28"/>
+          <w:szCs w:val="20"/>
+        </w:rPr>
+        <w:t>Saran</w:t>
+      </w:r>
     </w:p>
     <w:p>
       <w:pPr>
@@ -34171,7 +35153,7 @@
           <w:szCs w:val="20"/>
         </w:rPr>
         <w:drawing>
-          <wp:inline distT="0" distB="0" distL="0" distR="0" wp14:anchorId="01950D5D" wp14:editId="4E2E5345">
+          <wp:inline distT="0" distB="0" distL="0" distR="0" wp14:anchorId="5E1F377C" wp14:editId="6EA086A8">
             <wp:extent cx="3114675" cy="2562225"/>
             <wp:effectExtent l="0" t="0" r="0" b="0"/>
             <wp:docPr id="2113" name="Picture 4" descr="Caption%20Gambar"/>
@@ -34400,7 +35382,7 @@
           <w:szCs w:val="20"/>
         </w:rPr>
         <w:drawing>
-          <wp:inline distT="0" distB="0" distL="0" distR="0" wp14:anchorId="623D5788" wp14:editId="6653DD10">
+          <wp:inline distT="0" distB="0" distL="0" distR="0" wp14:anchorId="1F5AC97A" wp14:editId="78F01D44">
             <wp:extent cx="2962275" cy="2171700"/>
             <wp:effectExtent l="0" t="0" r="0" b="0"/>
             <wp:docPr id="2116" name="Picture 3" descr="Caption%20Gambar%202"/>
@@ -38235,7 +39217,7 @@
         <w:rStyle w:val="PageNumber"/>
         <w:noProof/>
       </w:rPr>
-      <w:t>19</w:t>
+      <w:t>27</w:t>
     </w:r>
     <w:r>
       <w:rPr>
@@ -43096,7 +44078,7 @@
 </file>
 
 <file path=customXml/itemProps1.xml><?xml version="1.0" encoding="utf-8"?>
-<ds:datastoreItem xmlns:ds="http://schemas.openxmlformats.org/officeDocument/2006/customXml" ds:itemID="{20531C03-16BB-4B34-AB92-551606563098}">
+<ds:datastoreItem xmlns:ds="http://schemas.openxmlformats.org/officeDocument/2006/customXml" ds:itemID="{E1DBD166-1617-4184-A391-B90BCF4A56BB}">
   <ds:schemaRefs>
     <ds:schemaRef ds:uri="http://schemas.openxmlformats.org/officeDocument/2006/bibliography"/>
   </ds:schemaRefs>

</xml_diff>